<commit_message>
Google Register is fully done
</commit_message>
<xml_diff>
--- a/NEWS/django.docx
+++ b/NEWS/django.docx
@@ -810,8 +810,6 @@
           <w:shd w:val="clear" w:fill="auto"/>
         </w:rPr>
       </w:pPr>
-      <w:bookmarkStart w:id="0" w:name="_GoBack"/>
-      <w:bookmarkEnd w:id="0"/>
     </w:p>
     <w:p>
       <w:pPr>
@@ -889,14 +887,6 @@
         <w:spacing w:before="0" w:after="200" w:line="240" w:lineRule="auto"/>
         <w:ind w:left="0" w:right="0" w:firstLine="0"/>
         <w:jc w:val="left"/>
-        <w:rPr>
-          <w:rFonts w:ascii="Calibri" w:hAnsi="Calibri" w:eastAsia="Calibri" w:cs="Calibri"/>
-          <w:color w:val="auto"/>
-          <w:spacing w:val="0"/>
-          <w:position w:val="0"/>
-          <w:sz w:val="22"/>
-          <w:shd w:val="clear" w:fill="auto"/>
-        </w:rPr>
       </w:pPr>
       <w:r>
         <w:drawing>
@@ -991,12 +981,143 @@
         <w:ind w:left="0" w:right="0" w:firstLine="0"/>
         <w:jc w:val="left"/>
         <w:rPr>
-          <w:rFonts w:ascii="Calibri" w:hAnsi="Calibri" w:eastAsia="Calibri" w:cs="Calibri"/>
+          <w:rFonts w:hint="default"/>
+          <w:sz w:val="32"/>
+          <w:szCs w:val="32"/>
+          <w:lang w:val="en-US"/>
+        </w:rPr>
+      </w:pPr>
+      <w:r>
+        <w:rPr>
+          <w:rFonts w:hint="default"/>
+          <w:sz w:val="32"/>
+          <w:szCs w:val="32"/>
+          <w:lang w:val="en-US"/>
+        </w:rPr>
+        <w:t>About page:</w:t>
+      </w:r>
+      <w:r>
+        <w:rPr>
+          <w:rFonts w:hint="default"/>
+          <w:sz w:val="32"/>
+          <w:szCs w:val="32"/>
+          <w:lang w:val="en-US"/>
+        </w:rPr>
+        <w:drawing>
+          <wp:inline distT="0" distB="0" distL="114300" distR="114300">
+            <wp:extent cx="5266690" cy="3155315"/>
+            <wp:effectExtent l="0" t="0" r="10160" b="6985"/>
+            <wp:docPr id="4" name="Picture 4" descr="photo_2024-06-29_03-58-48"/>
+            <wp:cNvGraphicFramePr>
+              <a:graphicFrameLocks xmlns:a="http://schemas.openxmlformats.org/drawingml/2006/main" noChangeAspect="1"/>
+            </wp:cNvGraphicFramePr>
+            <a:graphic xmlns:a="http://schemas.openxmlformats.org/drawingml/2006/main">
+              <a:graphicData uri="http://schemas.openxmlformats.org/drawingml/2006/picture">
+                <pic:pic xmlns:pic="http://schemas.openxmlformats.org/drawingml/2006/picture">
+                  <pic:nvPicPr>
+                    <pic:cNvPr id="4" name="Picture 4" descr="photo_2024-06-29_03-58-48"/>
+                    <pic:cNvPicPr>
+                      <a:picLocks noChangeAspect="1"/>
+                    </pic:cNvPicPr>
+                  </pic:nvPicPr>
+                  <pic:blipFill>
+                    <a:blip r:embed="rId32"/>
+                    <a:stretch>
+                      <a:fillRect/>
+                    </a:stretch>
+                  </pic:blipFill>
+                  <pic:spPr>
+                    <a:xfrm>
+                      <a:off x="0" y="0"/>
+                      <a:ext cx="5266690" cy="3155315"/>
+                    </a:xfrm>
+                    <a:prstGeom prst="rect">
+                      <a:avLst/>
+                    </a:prstGeom>
+                  </pic:spPr>
+                </pic:pic>
+              </a:graphicData>
+            </a:graphic>
+          </wp:inline>
+        </w:drawing>
+      </w:r>
+    </w:p>
+    <w:p>
+      <w:pPr>
+        <w:spacing w:before="0" w:after="200" w:line="240" w:lineRule="auto"/>
+        <w:ind w:left="0" w:right="0" w:firstLine="0"/>
+        <w:jc w:val="left"/>
+        <w:rPr>
+          <w:rFonts w:hint="default"/>
+          <w:sz w:val="32"/>
+          <w:szCs w:val="32"/>
+          <w:lang w:val="en-US"/>
+        </w:rPr>
+      </w:pPr>
+      <w:r>
+        <w:rPr>
+          <w:rFonts w:hint="default" w:ascii="Calibri" w:hAnsi="Calibri" w:eastAsia="Calibri" w:cs="Calibri"/>
           <w:color w:val="auto"/>
           <w:spacing w:val="0"/>
           <w:position w:val="0"/>
           <w:sz w:val="22"/>
           <w:shd w:val="clear" w:fill="auto"/>
+          <w:lang w:val="en-US"/>
+        </w:rPr>
+        <w:drawing>
+          <wp:inline distT="0" distB="0" distL="114300" distR="114300">
+            <wp:extent cx="5266690" cy="3282315"/>
+            <wp:effectExtent l="0" t="0" r="10160" b="13335"/>
+            <wp:docPr id="6" name="Picture 6" descr="photo_2024-06-29_03-58-48 (2)"/>
+            <wp:cNvGraphicFramePr>
+              <a:graphicFrameLocks xmlns:a="http://schemas.openxmlformats.org/drawingml/2006/main" noChangeAspect="1"/>
+            </wp:cNvGraphicFramePr>
+            <a:graphic xmlns:a="http://schemas.openxmlformats.org/drawingml/2006/main">
+              <a:graphicData uri="http://schemas.openxmlformats.org/drawingml/2006/picture">
+                <pic:pic xmlns:pic="http://schemas.openxmlformats.org/drawingml/2006/picture">
+                  <pic:nvPicPr>
+                    <pic:cNvPr id="6" name="Picture 6" descr="photo_2024-06-29_03-58-48 (2)"/>
+                    <pic:cNvPicPr>
+                      <a:picLocks noChangeAspect="1"/>
+                    </pic:cNvPicPr>
+                  </pic:nvPicPr>
+                  <pic:blipFill>
+                    <a:blip r:embed="rId33"/>
+                    <a:stretch>
+                      <a:fillRect/>
+                    </a:stretch>
+                  </pic:blipFill>
+                  <pic:spPr>
+                    <a:xfrm>
+                      <a:off x="0" y="0"/>
+                      <a:ext cx="5266690" cy="3282315"/>
+                    </a:xfrm>
+                    <a:prstGeom prst="rect">
+                      <a:avLst/>
+                    </a:prstGeom>
+                  </pic:spPr>
+                </pic:pic>
+              </a:graphicData>
+            </a:graphic>
+          </wp:inline>
+        </w:drawing>
+      </w:r>
+      <w:bookmarkStart w:id="0" w:name="_GoBack"/>
+      <w:bookmarkEnd w:id="0"/>
+    </w:p>
+    <w:p>
+      <w:pPr>
+        <w:spacing w:before="0" w:after="200" w:line="240" w:lineRule="auto"/>
+        <w:ind w:left="0" w:right="0" w:firstLine="0"/>
+        <w:jc w:val="left"/>
+        <w:rPr>
+          <w:rFonts w:hint="default" w:ascii="Calibri" w:hAnsi="Calibri" w:eastAsia="Calibri" w:cs="Calibri"/>
+          <w:color w:val="auto"/>
+          <w:spacing w:val="0"/>
+          <w:position w:val="0"/>
+          <w:sz w:val="22"/>
+          <w:shd w:val="clear" w:fill="auto"/>
+          <w:lang w:val="en-US"/>
         </w:rPr>
       </w:pPr>
       <w:r>
@@ -1160,7 +1281,7 @@
     <w:lsdException w:unhideWhenUsed="0" w:uiPriority="0" w:semiHidden="0" w:name="HTML Code"/>
     <w:lsdException w:unhideWhenUsed="0" w:uiPriority="0" w:semiHidden="0" w:name="HTML Definition"/>
     <w:lsdException w:unhideWhenUsed="0" w:uiPriority="0" w:semiHidden="0" w:name="HTML Keyboard"/>
-    <w:lsdException w:unhideWhenUsed="0" w:uiPriority="0" w:semiHidden="0" w:name="HTML Preformatted"/>
+    <w:lsdException w:qFormat="1" w:unhideWhenUsed="0" w:uiPriority="0" w:semiHidden="0" w:name="HTML Preformatted"/>
     <w:lsdException w:unhideWhenUsed="0" w:uiPriority="0" w:semiHidden="0" w:name="HTML Sample"/>
     <w:lsdException w:unhideWhenUsed="0" w:uiPriority="0" w:semiHidden="0" w:name="HTML Typewriter"/>
     <w:lsdException w:unhideWhenUsed="0" w:uiPriority="0" w:semiHidden="0" w:name="HTML Variable"/>
@@ -1340,6 +1461,7 @@
   </w:style>
   <w:style w:type="paragraph" w:styleId="4">
     <w:name w:val="HTML Preformatted"/>
+    <w:qFormat/>
     <w:uiPriority w:val="0"/>
     <w:pPr>
       <w:tabs>

</xml_diff>